<commit_message>
started to re write the graph, so there will be a root vertex at index 0 removed any use of make_bio_parent function, and moved this handling to the constructor of GraphVertex (so when we create a vertex we must know who is its biological parent)
</commit_message>
<xml_diff>
--- a/validator/state/documentation.docx
+++ b/validator/state/documentation.docx
@@ -6,7 +6,6 @@
       <w:pPr>
         <w:pStyle w:val="a3"/>
         <w:rPr>
-          <w:rFonts w:hint="cs"/>
           <w:rtl/>
         </w:rPr>
       </w:pPr>
@@ -25,9 +24,6 @@
           <w:ilvl w:val="0"/>
           <w:numId w:val="1"/>
         </w:numPr>
-        <w:rPr>
-          <w:rFonts w:hint="cs"/>
-        </w:rPr>
       </w:pPr>
       <w:r>
         <w:rPr>
@@ -44,9 +40,6 @@
           <w:ilvl w:val="0"/>
           <w:numId w:val="1"/>
         </w:numPr>
-        <w:rPr>
-          <w:rFonts w:hint="cs"/>
-        </w:rPr>
       </w:pPr>
       <w:r>
         <w:rPr>
@@ -63,9 +56,6 @@
           <w:ilvl w:val="0"/>
           <w:numId w:val="1"/>
         </w:numPr>
-        <w:rPr>
-          <w:rFonts w:hint="cs"/>
-        </w:rPr>
       </w:pPr>
       <w:r>
         <w:rPr>
@@ -82,16 +72,14 @@
       <w:pPr>
         <w:pStyle w:val="a3"/>
         <w:rPr>
-          <w:rFonts w:hint="cs"/>
-          <w:rtl/>
-        </w:rPr>
-      </w:pPr>
-    </w:p>
-    <w:p>
-      <w:pPr>
-        <w:pStyle w:val="a3"/>
-        <w:rPr>
-          <w:rFonts w:hint="cs"/>
+          <w:rtl/>
+        </w:rPr>
+      </w:pPr>
+    </w:p>
+    <w:p>
+      <w:pPr>
+        <w:pStyle w:val="a3"/>
+        <w:rPr>
           <w:rtl/>
         </w:rPr>
       </w:pPr>
@@ -110,9 +98,6 @@
           <w:ilvl w:val="0"/>
           <w:numId w:val="1"/>
         </w:numPr>
-        <w:rPr>
-          <w:rFonts w:hint="cs"/>
-        </w:rPr>
       </w:pPr>
       <w:r>
         <w:rPr>
@@ -129,9 +114,6 @@
           <w:ilvl w:val="0"/>
           <w:numId w:val="1"/>
         </w:numPr>
-        <w:rPr>
-          <w:rFonts w:hint="cs"/>
-        </w:rPr>
       </w:pPr>
       <w:r>
         <w:rPr>
@@ -148,9 +130,6 @@
           <w:ilvl w:val="0"/>
           <w:numId w:val="1"/>
         </w:numPr>
-        <w:rPr>
-          <w:rFonts w:hint="cs"/>
-        </w:rPr>
       </w:pPr>
       <w:r>
         <w:rPr>
@@ -167,9 +146,6 @@
           <w:ilvl w:val="0"/>
           <w:numId w:val="1"/>
         </w:numPr>
-        <w:rPr>
-          <w:rFonts w:hint="cs"/>
-        </w:rPr>
       </w:pPr>
       <w:r>
         <w:rPr>
@@ -186,9 +162,6 @@
           <w:ilvl w:val="0"/>
           <w:numId w:val="1"/>
         </w:numPr>
-        <w:rPr>
-          <w:rFonts w:hint="cs"/>
-        </w:rPr>
       </w:pPr>
       <w:r>
         <w:rPr>
@@ -225,16 +198,14 @@
       <w:pPr>
         <w:pStyle w:val="a3"/>
         <w:rPr>
-          <w:rFonts w:hint="cs"/>
-          <w:rtl/>
-        </w:rPr>
-      </w:pPr>
-    </w:p>
-    <w:p>
-      <w:pPr>
-        <w:pStyle w:val="a3"/>
-        <w:rPr>
-          <w:rFonts w:hint="cs"/>
+          <w:rtl/>
+        </w:rPr>
+      </w:pPr>
+    </w:p>
+    <w:p>
+      <w:pPr>
+        <w:pStyle w:val="a3"/>
+        <w:rPr>
           <w:rtl/>
         </w:rPr>
       </w:pPr>
@@ -253,9 +224,6 @@
           <w:ilvl w:val="0"/>
           <w:numId w:val="1"/>
         </w:numPr>
-        <w:rPr>
-          <w:rFonts w:hint="cs"/>
-        </w:rPr>
       </w:pPr>
       <w:r>
         <w:rPr>
@@ -285,9 +253,6 @@
           <w:ilvl w:val="0"/>
           <w:numId w:val="1"/>
         </w:numPr>
-        <w:rPr>
-          <w:rFonts w:hint="cs"/>
-        </w:rPr>
       </w:pPr>
       <w:r>
         <w:rPr>
@@ -314,16 +279,14 @@
       <w:pPr>
         <w:pStyle w:val="a3"/>
         <w:rPr>
-          <w:rFonts w:hint="cs"/>
-          <w:rtl/>
-        </w:rPr>
-      </w:pPr>
-    </w:p>
-    <w:p>
-      <w:pPr>
-        <w:pStyle w:val="a3"/>
-        <w:rPr>
-          <w:rFonts w:hint="cs"/>
+          <w:rtl/>
+        </w:rPr>
+      </w:pPr>
+    </w:p>
+    <w:p>
+      <w:pPr>
+        <w:pStyle w:val="a3"/>
+        <w:rPr>
           <w:rtl/>
         </w:rPr>
       </w:pPr>
@@ -343,7 +306,6 @@
           <w:numId w:val="1"/>
         </w:numPr>
         <w:rPr>
-          <w:rFonts w:hint="cs"/>
           <w:rtl/>
         </w:rPr>
       </w:pPr>
@@ -355,16 +317,14 @@
       <w:pPr>
         <w:pStyle w:val="a3"/>
         <w:rPr>
-          <w:rFonts w:hint="cs"/>
-          <w:rtl/>
-        </w:rPr>
-      </w:pPr>
-    </w:p>
-    <w:p>
-      <w:pPr>
-        <w:pStyle w:val="a3"/>
-        <w:rPr>
-          <w:rFonts w:hint="cs"/>
+          <w:rtl/>
+        </w:rPr>
+      </w:pPr>
+    </w:p>
+    <w:p>
+      <w:pPr>
+        <w:pStyle w:val="a3"/>
+        <w:rPr>
           <w:rtl/>
         </w:rPr>
       </w:pPr>
@@ -383,9 +343,6 @@
           <w:ilvl w:val="0"/>
           <w:numId w:val="1"/>
         </w:numPr>
-        <w:rPr>
-          <w:rFonts w:hint="cs"/>
-        </w:rPr>
       </w:pPr>
       <w:r>
         <w:rPr>
@@ -412,9 +369,6 @@
           <w:ilvl w:val="0"/>
           <w:numId w:val="1"/>
         </w:numPr>
-        <w:rPr>
-          <w:rFonts w:hint="cs"/>
-        </w:rPr>
       </w:pPr>
       <w:r>
         <w:rPr>
@@ -431,9 +385,6 @@
           <w:ilvl w:val="1"/>
           <w:numId w:val="1"/>
         </w:numPr>
-        <w:rPr>
-          <w:rFonts w:hint="cs"/>
-        </w:rPr>
       </w:pPr>
       <w:r>
         <w:t>query</w:t>
@@ -453,15 +404,10 @@
           <w:ilvl w:val="1"/>
           <w:numId w:val="1"/>
         </w:numPr>
-        <w:rPr>
-          <w:rFonts w:hint="cs"/>
-        </w:rPr>
-      </w:pPr>
-      <w:proofErr w:type="spellStart"/>
+      </w:pPr>
       <w:r>
         <w:t>set_var_to_var</w:t>
       </w:r>
-      <w:proofErr w:type="spellEnd"/>
       <w:r>
         <w:rPr>
           <w:rFonts w:hint="cs"/>
@@ -497,30 +443,16 @@
           <w:ilvl w:val="1"/>
           <w:numId w:val="1"/>
         </w:numPr>
-        <w:rPr>
-          <w:rFonts w:hint="cs"/>
-        </w:rPr>
-      </w:pPr>
-      <w:proofErr w:type="spellStart"/>
-      <w:proofErr w:type="gramStart"/>
+      </w:pPr>
       <w:r>
         <w:t>set_var_to_const</w:t>
       </w:r>
-      <w:proofErr w:type="spellEnd"/>
-      <w:r>
-        <w:rPr>
-          <w:rFonts w:hint="cs"/>
-          <w:rtl/>
-        </w:rPr>
-        <w:t>-</w:t>
-      </w:r>
-      <w:proofErr w:type="gramEnd"/>
-      <w:r>
-        <w:rPr>
-          <w:rFonts w:hint="cs"/>
-          <w:rtl/>
-        </w:rPr>
-        <w:t xml:space="preserve"> עדכון כאשר נעשית השמה מהצורה </w:t>
+      <w:r>
+        <w:rPr>
+          <w:rFonts w:hint="cs"/>
+          <w:rtl/>
+        </w:rPr>
+        <w:t xml:space="preserve">- עדכון כאשר נעשית השמה מהצורה </w:t>
       </w:r>
       <w:r>
         <w:t>x=y</w:t>
@@ -550,9 +482,6 @@
           <w:ilvl w:val="1"/>
           <w:numId w:val="1"/>
         </w:numPr>
-        <w:rPr>
-          <w:rFonts w:hint="cs"/>
-        </w:rPr>
       </w:pPr>
       <w:r>
         <w:t>clone</w:t>
@@ -576,38 +505,376 @@
           <w:rFonts w:hint="cs"/>
         </w:rPr>
       </w:pPr>
-      <w:proofErr w:type="spellStart"/>
-      <w:proofErr w:type="gramStart"/>
       <w:r>
         <w:t>lub</w:t>
       </w:r>
-      <w:proofErr w:type="spellEnd"/>
-      <w:r>
-        <w:rPr>
-          <w:rFonts w:hint="cs"/>
-          <w:rtl/>
-        </w:rPr>
-        <w:t>-</w:t>
-      </w:r>
-      <w:proofErr w:type="gramEnd"/>
-      <w:r>
-        <w:rPr>
-          <w:rFonts w:hint="cs"/>
-          <w:rtl/>
-        </w:rPr>
-        <w:t xml:space="preserve"> ביצוע פעולת </w:t>
-      </w:r>
-      <w:proofErr w:type="spellStart"/>
+      <w:r>
+        <w:rPr>
+          <w:rFonts w:hint="cs"/>
+          <w:rtl/>
+        </w:rPr>
+        <w:t xml:space="preserve">- ביצוע פעולת </w:t>
+      </w:r>
       <w:r>
         <w:t>lub</w:t>
       </w:r>
-      <w:proofErr w:type="spellEnd"/>
       <w:r>
         <w:rPr>
           <w:rFonts w:hint="cs"/>
           <w:rtl/>
         </w:rPr>
         <w:t xml:space="preserve"> בין שני מצבים אבסטרקטים.</w:t>
+      </w:r>
+    </w:p>
+    <w:p>
+      <w:pPr>
+        <w:pStyle w:val="a3"/>
+        <w:rPr>
+          <w:rFonts w:hint="cs"/>
+          <w:rtl/>
+        </w:rPr>
+      </w:pPr>
+    </w:p>
+    <w:p>
+      <w:pPr>
+        <w:pStyle w:val="a3"/>
+        <w:rPr>
+          <w:rFonts w:hint="cs"/>
+          <w:rtl/>
+        </w:rPr>
+      </w:pPr>
+      <w:r>
+        <w:t>Lub</w:t>
+      </w:r>
+      <w:r>
+        <w:rPr>
+          <w:rFonts w:hint="cs"/>
+          <w:rtl/>
+        </w:rPr>
+        <w:t xml:space="preserve"> בין מצבים אבסטרקטים</w:t>
+      </w:r>
+    </w:p>
+    <w:p>
+      <w:pPr>
+        <w:pStyle w:val="a3"/>
+        <w:rPr>
+          <w:rFonts w:hint="cs"/>
+          <w:rtl/>
+        </w:rPr>
+      </w:pPr>
+      <w:r>
+        <w:rPr>
+          <w:rFonts w:hint="cs"/>
+          <w:rtl/>
+        </w:rPr>
+        <w:t>בשלב ראשון, נשנה את שמות הצמתים והקבועים, כך שלא יהיו שמות זהים.</w:t>
+      </w:r>
+    </w:p>
+    <w:p>
+      <w:pPr>
+        <w:pStyle w:val="a3"/>
+        <w:rPr>
+          <w:rFonts w:hint="cs"/>
+          <w:rtl/>
+        </w:rPr>
+      </w:pPr>
+      <w:r>
+        <w:rPr>
+          <w:rFonts w:hint="cs"/>
+          <w:rtl/>
+        </w:rPr>
+        <w:t>נעבור על שני הגרפים (ב-</w:t>
+      </w:r>
+      <w:r>
+        <w:rPr>
+          <w:rFonts w:hint="cs"/>
+        </w:rPr>
+        <w:t>D</w:t>
+      </w:r>
+      <w:r>
+        <w:t>FS</w:t>
+      </w:r>
+      <w:r>
+        <w:rPr>
+          <w:rFonts w:hint="cs"/>
+          <w:rtl/>
+        </w:rPr>
+        <w:t>), ונחלק את הצמתים והקשתות ש:</w:t>
+      </w:r>
+    </w:p>
+    <w:p>
+      <w:pPr>
+        <w:pStyle w:val="a3"/>
+        <w:numPr>
+          <w:ilvl w:val="0"/>
+          <w:numId w:val="1"/>
+        </w:numPr>
+        <w:rPr>
+          <w:rFonts w:hint="cs"/>
+        </w:rPr>
+      </w:pPr>
+      <w:r>
+        <w:rPr>
+          <w:rFonts w:hint="cs"/>
+          <w:rtl/>
+        </w:rPr>
+        <w:t>נמצאים רק בגרף הראשון</w:t>
+      </w:r>
+    </w:p>
+    <w:p>
+      <w:pPr>
+        <w:pStyle w:val="a3"/>
+        <w:numPr>
+          <w:ilvl w:val="0"/>
+          <w:numId w:val="1"/>
+        </w:numPr>
+        <w:rPr>
+          <w:rFonts w:hint="cs"/>
+        </w:rPr>
+      </w:pPr>
+      <w:r>
+        <w:rPr>
+          <w:rFonts w:hint="cs"/>
+          <w:rtl/>
+        </w:rPr>
+        <w:t>נמצאים רק בגרף השני</w:t>
+      </w:r>
+    </w:p>
+    <w:p>
+      <w:pPr>
+        <w:pStyle w:val="a3"/>
+        <w:numPr>
+          <w:ilvl w:val="0"/>
+          <w:numId w:val="1"/>
+        </w:numPr>
+        <w:rPr>
+          <w:rFonts w:hint="cs"/>
+        </w:rPr>
+      </w:pPr>
+      <w:r>
+        <w:rPr>
+          <w:rFonts w:hint="cs"/>
+          <w:rtl/>
+        </w:rPr>
+        <w:t>נמצאים בשני הגרפים יחד</w:t>
+      </w:r>
+    </w:p>
+    <w:p>
+      <w:pPr>
+        <w:pStyle w:val="a3"/>
+        <w:rPr>
+          <w:rFonts w:hint="cs"/>
+          <w:rtl/>
+        </w:rPr>
+      </w:pPr>
+      <w:r>
+        <w:rPr>
+          <w:rFonts w:hint="cs"/>
+          <w:rtl/>
+        </w:rPr>
+        <w:t>כאשר הצמתים שמתאימים למשתנים הראשיים הם נקודות ההתחלה של שוויונות בין צמתים.</w:t>
+      </w:r>
+    </w:p>
+    <w:p>
+      <w:pPr>
+        <w:pStyle w:val="a3"/>
+        <w:rPr>
+          <w:rFonts w:hint="cs"/>
+          <w:rtl/>
+        </w:rPr>
+      </w:pPr>
+    </w:p>
+    <w:p>
+      <w:pPr>
+        <w:pStyle w:val="a3"/>
+        <w:rPr>
+          <w:rFonts w:hint="cs"/>
+          <w:rtl/>
+        </w:rPr>
+      </w:pPr>
+      <w:r>
+        <w:rPr>
+          <w:rFonts w:hint="cs"/>
+          <w:rtl/>
+        </w:rPr>
+        <w:t>טיפול ב:</w:t>
+      </w:r>
+    </w:p>
+    <w:p>
+      <w:pPr>
+        <w:pStyle w:val="a3"/>
+        <w:numPr>
+          <w:ilvl w:val="0"/>
+          <w:numId w:val="1"/>
+        </w:numPr>
+        <w:rPr>
+          <w:rFonts w:hint="cs"/>
+        </w:rPr>
+      </w:pPr>
+      <w:r>
+        <w:rPr>
+          <w:rFonts w:hint="cs"/>
+          <w:rtl/>
+        </w:rPr>
+        <w:t>קשתות משותפות:</w:t>
+      </w:r>
+    </w:p>
+    <w:p>
+      <w:pPr>
+        <w:pStyle w:val="a3"/>
+        <w:numPr>
+          <w:ilvl w:val="1"/>
+          <w:numId w:val="1"/>
+        </w:numPr>
+        <w:rPr>
+          <w:rFonts w:hint="cs"/>
+        </w:rPr>
+      </w:pPr>
+      <w:r>
+        <w:rPr>
+          <w:rFonts w:hint="cs"/>
+          <w:rtl/>
+        </w:rPr>
+        <w:t xml:space="preserve">עושים </w:t>
+      </w:r>
+      <w:r>
+        <w:t>lub</w:t>
+      </w:r>
+      <w:r>
+        <w:rPr>
+          <w:rFonts w:hint="cs"/>
+          <w:rtl/>
+        </w:rPr>
+        <w:t xml:space="preserve"> בין ה-</w:t>
+      </w:r>
+      <w:r>
+        <w:t>knowledge</w:t>
+      </w:r>
+      <w:r>
+        <w:rPr>
+          <w:rFonts w:hint="cs"/>
+          <w:rtl/>
+        </w:rPr>
+        <w:t xml:space="preserve"> שלהן.</w:t>
+      </w:r>
+    </w:p>
+    <w:p>
+      <w:pPr>
+        <w:pStyle w:val="a3"/>
+        <w:numPr>
+          <w:ilvl w:val="0"/>
+          <w:numId w:val="1"/>
+        </w:numPr>
+        <w:rPr>
+          <w:rFonts w:hint="cs"/>
+        </w:rPr>
+      </w:pPr>
+      <w:r>
+        <w:rPr>
+          <w:rFonts w:hint="cs"/>
+          <w:rtl/>
+        </w:rPr>
+        <w:t>צמתים משותפים:</w:t>
+      </w:r>
+    </w:p>
+    <w:p>
+      <w:pPr>
+        <w:pStyle w:val="a3"/>
+        <w:numPr>
+          <w:ilvl w:val="1"/>
+          <w:numId w:val="1"/>
+        </w:numPr>
+        <w:rPr>
+          <w:rFonts w:hint="cs"/>
+        </w:rPr>
+      </w:pPr>
+      <w:r>
+        <w:rPr>
+          <w:rFonts w:hint="cs"/>
+          <w:rtl/>
+        </w:rPr>
+        <w:t>כדגכגדכ</w:t>
+      </w:r>
+    </w:p>
+    <w:p>
+      <w:pPr>
+        <w:pStyle w:val="a3"/>
+        <w:numPr>
+          <w:ilvl w:val="0"/>
+          <w:numId w:val="1"/>
+        </w:numPr>
+        <w:rPr>
+          <w:rFonts w:hint="cs"/>
+        </w:rPr>
+      </w:pPr>
+      <w:r>
+        <w:rPr>
+          <w:rFonts w:hint="cs"/>
+          <w:rtl/>
+        </w:rPr>
+        <w:t>צמתים וקשתות לא משותפים:</w:t>
+      </w:r>
+    </w:p>
+    <w:p>
+      <w:pPr>
+        <w:pStyle w:val="a3"/>
+        <w:numPr>
+          <w:ilvl w:val="1"/>
+          <w:numId w:val="1"/>
+        </w:numPr>
+        <w:rPr>
+          <w:rFonts w:hint="cs"/>
+        </w:rPr>
+      </w:pPr>
+      <w:r>
+        <w:rPr>
+          <w:rFonts w:hint="cs"/>
+          <w:rtl/>
+        </w:rPr>
+        <w:t xml:space="preserve">כל הקשתות הופכות להיות </w:t>
+      </w:r>
+      <w:r>
+        <w:t>L_MAY_HAVE</w:t>
+      </w:r>
+      <w:r>
+        <w:rPr>
+          <w:rFonts w:hint="cs"/>
+          <w:rtl/>
+        </w:rPr>
+        <w:t xml:space="preserve"> (כולל הקשת שמחברת צמתים "ראשיים" לצומת -1)</w:t>
+      </w:r>
+    </w:p>
+    <w:p>
+      <w:pPr>
+        <w:pStyle w:val="a3"/>
+        <w:numPr>
+          <w:ilvl w:val="1"/>
+          <w:numId w:val="1"/>
+        </w:numPr>
+        <w:rPr>
+          <w:rFonts w:hint="cs"/>
+          <w:rtl/>
+        </w:rPr>
+      </w:pPr>
+      <w:r>
+        <w:rPr>
+          <w:rFonts w:hint="cs"/>
+          <w:rtl/>
+        </w:rPr>
+        <w:t xml:space="preserve">צמתים לא נהפכים להיות </w:t>
+      </w:r>
+      <w:r>
+        <w:rPr>
+          <w:rFonts w:hint="cs"/>
+        </w:rPr>
+        <w:t>TOP</w:t>
+      </w:r>
+      <w:r>
+        <w:rPr>
+          <w:rFonts w:hint="cs"/>
+          <w:rtl/>
+        </w:rPr>
+        <w:t>.</w:t>
       </w:r>
     </w:p>
     <w:sectPr>

</xml_diff>

<commit_message>
updated renaming functions for contants made some progress with lub operator
</commit_message>
<xml_diff>
--- a/validator/state/documentation.docx
+++ b/validator/state/documentation.docx
@@ -309,9 +309,11 @@
           <w:rtl/>
         </w:rPr>
       </w:pPr>
+      <w:proofErr w:type="spellStart"/>
       <w:r>
         <w:t>unlink_vertex</w:t>
       </w:r>
+      <w:proofErr w:type="spellEnd"/>
     </w:p>
     <w:p>
       <w:pPr>
@@ -405,9 +407,11 @@
           <w:numId w:val="1"/>
         </w:numPr>
       </w:pPr>
+      <w:proofErr w:type="spellStart"/>
       <w:r>
         <w:t>set_var_to_var</w:t>
       </w:r>
+      <w:proofErr w:type="spellEnd"/>
       <w:r>
         <w:rPr>
           <w:rFonts w:hint="cs"/>
@@ -444,15 +448,26 @@
           <w:numId w:val="1"/>
         </w:numPr>
       </w:pPr>
+      <w:proofErr w:type="spellStart"/>
+      <w:proofErr w:type="gramStart"/>
       <w:r>
         <w:t>set_var_to_const</w:t>
       </w:r>
-      <w:r>
-        <w:rPr>
-          <w:rFonts w:hint="cs"/>
-          <w:rtl/>
-        </w:rPr>
-        <w:t xml:space="preserve">- עדכון כאשר נעשית השמה מהצורה </w:t>
+      <w:proofErr w:type="spellEnd"/>
+      <w:r>
+        <w:rPr>
+          <w:rFonts w:hint="cs"/>
+          <w:rtl/>
+        </w:rPr>
+        <w:t>-</w:t>
+      </w:r>
+      <w:proofErr w:type="gramEnd"/>
+      <w:r>
+        <w:rPr>
+          <w:rFonts w:hint="cs"/>
+          <w:rtl/>
+        </w:rPr>
+        <w:t xml:space="preserve"> עדכון כאשר נעשית השמה מהצורה </w:t>
       </w:r>
       <w:r>
         <w:t>x=y</w:t>
@@ -501,23 +516,33 @@
           <w:ilvl w:val="1"/>
           <w:numId w:val="1"/>
         </w:numPr>
-        <w:rPr>
-          <w:rFonts w:hint="cs"/>
-        </w:rPr>
-      </w:pPr>
+      </w:pPr>
+      <w:proofErr w:type="spellStart"/>
+      <w:proofErr w:type="gramStart"/>
       <w:r>
         <w:t>lub</w:t>
       </w:r>
-      <w:r>
-        <w:rPr>
-          <w:rFonts w:hint="cs"/>
-          <w:rtl/>
-        </w:rPr>
-        <w:t xml:space="preserve">- ביצוע פעולת </w:t>
-      </w:r>
+      <w:proofErr w:type="spellEnd"/>
+      <w:r>
+        <w:rPr>
+          <w:rFonts w:hint="cs"/>
+          <w:rtl/>
+        </w:rPr>
+        <w:t>-</w:t>
+      </w:r>
+      <w:proofErr w:type="gramEnd"/>
+      <w:r>
+        <w:rPr>
+          <w:rFonts w:hint="cs"/>
+          <w:rtl/>
+        </w:rPr>
+        <w:t xml:space="preserve"> ביצוע פעולת </w:t>
+      </w:r>
+      <w:proofErr w:type="spellStart"/>
       <w:r>
         <w:t>lub</w:t>
       </w:r>
+      <w:proofErr w:type="spellEnd"/>
       <w:r>
         <w:rPr>
           <w:rFonts w:hint="cs"/>
@@ -530,22 +555,22 @@
       <w:pPr>
         <w:pStyle w:val="a3"/>
         <w:rPr>
-          <w:rFonts w:hint="cs"/>
-          <w:rtl/>
-        </w:rPr>
-      </w:pPr>
-    </w:p>
-    <w:p>
-      <w:pPr>
-        <w:pStyle w:val="a3"/>
-        <w:rPr>
-          <w:rFonts w:hint="cs"/>
-          <w:rtl/>
-        </w:rPr>
-      </w:pPr>
+          <w:rtl/>
+        </w:rPr>
+      </w:pPr>
+    </w:p>
+    <w:p>
+      <w:pPr>
+        <w:pStyle w:val="a3"/>
+        <w:rPr>
+          <w:rtl/>
+        </w:rPr>
+      </w:pPr>
+      <w:proofErr w:type="spellStart"/>
       <w:r>
         <w:t>Lub</w:t>
       </w:r>
+      <w:proofErr w:type="spellEnd"/>
       <w:r>
         <w:rPr>
           <w:rFonts w:hint="cs"/>
@@ -558,23 +583,35 @@
       <w:pPr>
         <w:pStyle w:val="a3"/>
         <w:rPr>
-          <w:rFonts w:hint="cs"/>
-          <w:rtl/>
-        </w:rPr>
-      </w:pPr>
-      <w:r>
-        <w:rPr>
-          <w:rFonts w:hint="cs"/>
-          <w:rtl/>
-        </w:rPr>
-        <w:t>בשלב ראשון, נשנה את שמות הצמתים והקבועים, כך שלא יהיו שמות זהים.</w:t>
-      </w:r>
-    </w:p>
-    <w:p>
-      <w:pPr>
-        <w:pStyle w:val="a3"/>
-        <w:rPr>
-          <w:rFonts w:hint="cs"/>
+          <w:rtl/>
+        </w:rPr>
+      </w:pPr>
+      <w:r>
+        <w:rPr>
+          <w:rFonts w:hint="cs"/>
+          <w:rtl/>
+        </w:rPr>
+        <w:t>בשלב ראשון, נשנה את שמות הצמתים והקבועים, כך שלא יהיו שמות זהים</w:t>
+      </w:r>
+      <w:r>
+        <w:rPr>
+          <w:rFonts w:hint="cs"/>
+          <w:rtl/>
+        </w:rPr>
+        <w:t xml:space="preserve"> (פרט לשורש שיישאר 0 בשני הגרפים)</w:t>
+      </w:r>
+      <w:r>
+        <w:rPr>
+          <w:rFonts w:hint="cs"/>
+          <w:rtl/>
+        </w:rPr>
+        <w:t>.</w:t>
+      </w:r>
+    </w:p>
+    <w:p>
+      <w:pPr>
+        <w:pStyle w:val="a3"/>
+        <w:rPr>
           <w:rtl/>
         </w:rPr>
       </w:pPr>
@@ -609,9 +646,6 @@
           <w:ilvl w:val="0"/>
           <w:numId w:val="1"/>
         </w:numPr>
-        <w:rPr>
-          <w:rFonts w:hint="cs"/>
-        </w:rPr>
       </w:pPr>
       <w:r>
         <w:rPr>
@@ -628,9 +662,6 @@
           <w:ilvl w:val="0"/>
           <w:numId w:val="1"/>
         </w:numPr>
-        <w:rPr>
-          <w:rFonts w:hint="cs"/>
-        </w:rPr>
       </w:pPr>
       <w:r>
         <w:rPr>
@@ -647,9 +678,6 @@
           <w:ilvl w:val="0"/>
           <w:numId w:val="1"/>
         </w:numPr>
-        <w:rPr>
-          <w:rFonts w:hint="cs"/>
-        </w:rPr>
       </w:pPr>
       <w:r>
         <w:rPr>
@@ -663,7 +691,6 @@
       <w:pPr>
         <w:pStyle w:val="a3"/>
         <w:rPr>
-          <w:rFonts w:hint="cs"/>
           <w:rtl/>
         </w:rPr>
       </w:pPr>
@@ -679,16 +706,14 @@
       <w:pPr>
         <w:pStyle w:val="a3"/>
         <w:rPr>
-          <w:rFonts w:hint="cs"/>
-          <w:rtl/>
-        </w:rPr>
-      </w:pPr>
-    </w:p>
-    <w:p>
-      <w:pPr>
-        <w:pStyle w:val="a3"/>
-        <w:rPr>
-          <w:rFonts w:hint="cs"/>
+          <w:rtl/>
+        </w:rPr>
+      </w:pPr>
+    </w:p>
+    <w:p>
+      <w:pPr>
+        <w:pStyle w:val="a3"/>
+        <w:rPr>
           <w:rtl/>
         </w:rPr>
       </w:pPr>
@@ -707,9 +732,6 @@
           <w:ilvl w:val="0"/>
           <w:numId w:val="1"/>
         </w:numPr>
-        <w:rPr>
-          <w:rFonts w:hint="cs"/>
-        </w:rPr>
       </w:pPr>
       <w:r>
         <w:rPr>
@@ -726,9 +748,6 @@
           <w:ilvl w:val="1"/>
           <w:numId w:val="1"/>
         </w:numPr>
-        <w:rPr>
-          <w:rFonts w:hint="cs"/>
-        </w:rPr>
       </w:pPr>
       <w:r>
         <w:rPr>
@@ -737,9 +756,11 @@
         </w:rPr>
         <w:t xml:space="preserve">עושים </w:t>
       </w:r>
+      <w:proofErr w:type="spellStart"/>
       <w:r>
         <w:t>lub</w:t>
       </w:r>
+      <w:proofErr w:type="spellEnd"/>
       <w:r>
         <w:rPr>
           <w:rFonts w:hint="cs"/>
@@ -765,9 +786,6 @@
           <w:ilvl w:val="0"/>
           <w:numId w:val="1"/>
         </w:numPr>
-        <w:rPr>
-          <w:rFonts w:hint="cs"/>
-        </w:rPr>
       </w:pPr>
       <w:r>
         <w:rPr>
@@ -784,10 +802,8 @@
           <w:ilvl w:val="1"/>
           <w:numId w:val="1"/>
         </w:numPr>
-        <w:rPr>
-          <w:rFonts w:hint="cs"/>
-        </w:rPr>
-      </w:pPr>
+      </w:pPr>
+      <w:proofErr w:type="spellStart"/>
       <w:r>
         <w:rPr>
           <w:rFonts w:hint="cs"/>
@@ -795,17 +811,15 @@
         </w:rPr>
         <w:t>כדגכגדכ</w:t>
       </w:r>
-    </w:p>
-    <w:p>
-      <w:pPr>
-        <w:pStyle w:val="a3"/>
-        <w:numPr>
-          <w:ilvl w:val="0"/>
-          <w:numId w:val="1"/>
-        </w:numPr>
-        <w:rPr>
-          <w:rFonts w:hint="cs"/>
-        </w:rPr>
+      <w:proofErr w:type="spellEnd"/>
+    </w:p>
+    <w:p>
+      <w:pPr>
+        <w:pStyle w:val="a3"/>
+        <w:numPr>
+          <w:ilvl w:val="0"/>
+          <w:numId w:val="1"/>
+        </w:numPr>
       </w:pPr>
       <w:r>
         <w:rPr>
@@ -822,9 +836,6 @@
           <w:ilvl w:val="1"/>
           <w:numId w:val="1"/>
         </w:numPr>
-        <w:rPr>
-          <w:rFonts w:hint="cs"/>
-        </w:rPr>
       </w:pPr>
       <w:r>
         <w:rPr>
@@ -852,7 +863,6 @@
           <w:numId w:val="1"/>
         </w:numPr>
         <w:rPr>
-          <w:rFonts w:hint="cs"/>
           <w:rtl/>
         </w:rPr>
       </w:pPr>

</xml_diff>

<commit_message>
constant will be propagated to son immediately when can
</commit_message>
<xml_diff>
--- a/validator/state/documentation.docx
+++ b/validator/state/documentation.docx
@@ -685,21 +685,6 @@
           <w:rtl/>
         </w:rPr>
         <w:t>נמצאים בשני הגרפים יחד</w:t>
-      </w:r>
-    </w:p>
-    <w:p>
-      <w:pPr>
-        <w:pStyle w:val="a3"/>
-        <w:rPr>
-          <w:rtl/>
-        </w:rPr>
-      </w:pPr>
-      <w:r>
-        <w:rPr>
-          <w:rFonts w:hint="cs"/>
-          <w:rtl/>
-        </w:rPr>
-        <w:t>כאשר הצמתים שמתאימים למשתנים הראשיים הם נקודות ההתחלה של שוויונות בין צמתים.</w:t>
       </w:r>
     </w:p>
     <w:p>

</xml_diff>

<commit_message>
removed any use of biological edge and parent
</commit_message>
<xml_diff>
--- a/validator/state/documentation.docx
+++ b/validator/state/documentation.docx
@@ -787,16 +787,73 @@
           <w:ilvl w:val="1"/>
           <w:numId w:val="1"/>
         </w:numPr>
+        <w:rPr>
+          <w:rFonts w:hint="cs"/>
+        </w:rPr>
+      </w:pPr>
+      <w:r>
+        <w:rPr>
+          <w:rFonts w:hint="cs"/>
+          <w:rtl/>
+        </w:rPr>
+        <w:t>איחוד של כל הקבועים שהם אולי שווים אליהם</w:t>
+      </w:r>
+    </w:p>
+    <w:p>
+      <w:pPr>
+        <w:pStyle w:val="a3"/>
+        <w:numPr>
+          <w:ilvl w:val="1"/>
+          <w:numId w:val="1"/>
+        </w:numPr>
+        <w:rPr>
+          <w:rFonts w:hint="cs"/>
+        </w:rPr>
       </w:pPr>
       <w:proofErr w:type="spellStart"/>
       <w:r>
-        <w:rPr>
-          <w:rFonts w:hint="cs"/>
-          <w:rtl/>
-        </w:rPr>
-        <w:t>כדגכגדכ</w:t>
+        <w:t>Lub</w:t>
       </w:r>
       <w:proofErr w:type="spellEnd"/>
+      <w:r>
+        <w:rPr>
+          <w:rFonts w:hint="cs"/>
+          <w:rtl/>
+        </w:rPr>
+        <w:t xml:space="preserve"> על ה-</w:t>
+      </w:r>
+      <w:r>
+        <w:t>knowledge</w:t>
+      </w:r>
+      <w:r>
+        <w:rPr>
+          <w:rFonts w:hint="cs"/>
+          <w:rtl/>
+        </w:rPr>
+        <w:t xml:space="preserve"> שלהם (אם אחד הוא </w:t>
+      </w:r>
+      <w:r>
+        <w:rPr>
+          <w:rFonts w:hint="cs"/>
+        </w:rPr>
+        <w:t>TOP</w:t>
+      </w:r>
+      <w:r>
+        <w:rPr>
+          <w:rFonts w:hint="cs"/>
+          <w:rtl/>
+        </w:rPr>
+        <w:t>, אז כך יהיה גם האיחוד)</w:t>
+      </w:r>
+    </w:p>
+    <w:p>
+      <w:pPr>
+        <w:pStyle w:val="a3"/>
+        <w:numPr>
+          <w:ilvl w:val="1"/>
+          <w:numId w:val="1"/>
+        </w:numPr>
+      </w:pPr>
     </w:p>
     <w:p>
       <w:pPr>

</xml_diff>

<commit_message>
query function which wraps _get_var_index
</commit_message>
<xml_diff>
--- a/validator/state/documentation.docx
+++ b/validator/state/documentation.docx
@@ -1775,6 +1775,21 @@
           <w:rtl/>
         </w:rPr>
         <w:t xml:space="preserve"> שיכל להשתבש, נוסף לגרף</w:t>
+      </w:r>
+      <w:r>
+        <w:rPr>
+          <w:rFonts w:hint="cs"/>
+          <w:rtl/>
+        </w:rPr>
+        <w:t xml:space="preserve">. אופציונאלי. </w:t>
+      </w:r>
+      <w:r>
+        <w:rPr>
+          <w:rFonts w:hint="cs"/>
+          <w:color w:val="FF0000"/>
+          <w:rtl/>
+        </w:rPr>
+        <w:t>האם אנחנו רוצים את זה?</w:t>
       </w:r>
     </w:p>
     <w:p>

</xml_diff>

<commit_message>
added some comments about the remove_var function
</commit_message>
<xml_diff>
--- a/validator/state/documentation.docx
+++ b/validator/state/documentation.docx
@@ -1560,6 +1560,28 @@
           <w:rtl/>
         </w:rPr>
         <w:t>עדיין לא קיים</w:t>
+      </w:r>
+      <w:r>
+        <w:rPr>
+          <w:rFonts w:hint="cs"/>
+          <w:color w:val="FF0000"/>
+          <w:rtl/>
+        </w:rPr>
+        <w:t xml:space="preserve">. האם צריך לעשות </w:t>
+      </w:r>
+      <w:r>
+        <w:rPr>
+          <w:color w:val="FF0000"/>
+        </w:rPr>
+        <w:t>query</w:t>
+      </w:r>
+      <w:r>
+        <w:rPr>
+          <w:rFonts w:hint="cs"/>
+          <w:color w:val="FF0000"/>
+          <w:rtl/>
+        </w:rPr>
+        <w:t xml:space="preserve"> ולתקן את הגרף?</w:t>
       </w:r>
     </w:p>
     <w:p>

</xml_diff>

<commit_message>
removed some TODOs updated documentation
</commit_message>
<xml_diff>
--- a/validator/state/documentation.docx
+++ b/validator/state/documentation.docx
@@ -6,7 +6,6 @@
       <w:pPr>
         <w:pStyle w:val="a3"/>
         <w:rPr>
-          <w:rFonts w:hint="cs"/>
           <w:b/>
           <w:bCs/>
           <w:u w:val="single"/>
@@ -201,9 +200,6 @@
           <w:ilvl w:val="1"/>
           <w:numId w:val="1"/>
         </w:numPr>
-        <w:rPr>
-          <w:rFonts w:hint="cs"/>
-        </w:rPr>
       </w:pPr>
       <w:proofErr w:type="spellStart"/>
       <w:proofErr w:type="gramStart"/>
@@ -246,30 +242,95 @@
           <w:ilvl w:val="1"/>
           <w:numId w:val="1"/>
         </w:numPr>
+        <w:rPr>
+          <w:rFonts w:hint="cs"/>
+        </w:rPr>
       </w:pPr>
       <w:proofErr w:type="spellStart"/>
-      <w:r>
-        <w:t>Add_var</w:t>
+      <w:proofErr w:type="gramStart"/>
+      <w:r>
+        <w:t>a</w:t>
+      </w:r>
+      <w:r>
+        <w:t>dd_var_</w:t>
+      </w:r>
+      <w:r>
+        <w:t>and_set</w:t>
       </w:r>
       <w:proofErr w:type="spellEnd"/>
-      <w:r>
-        <w:t>_</w:t>
-      </w:r>
-    </w:p>
-    <w:p>
-      <w:pPr>
-        <w:pStyle w:val="a3"/>
-        <w:rPr>
-          <w:rFonts w:hint="cs"/>
-          <w:rtl/>
-        </w:rPr>
-      </w:pPr>
-    </w:p>
-    <w:p>
-      <w:pPr>
-        <w:pStyle w:val="a3"/>
-        <w:rPr>
-          <w:rFonts w:hint="cs"/>
+      <w:proofErr w:type="gramEnd"/>
+      <w:r>
+        <w:t xml:space="preserve"> _</w:t>
+      </w:r>
+      <w:proofErr w:type="spellStart"/>
+      <w:r>
+        <w:t>top_top</w:t>
+      </w:r>
+      <w:proofErr w:type="spellEnd"/>
+      <w:r>
+        <w:rPr>
+          <w:rFonts w:hint="cs"/>
+          <w:rtl/>
+        </w:rPr>
+        <w:t>- הפיכת צומת ל-</w:t>
+      </w:r>
+      <w:r>
+        <w:rPr>
+          <w:rFonts w:hint="cs"/>
+        </w:rPr>
+        <w:t>TOP</w:t>
+      </w:r>
+      <w:r>
+        <w:rPr>
+          <w:rFonts w:hint="cs"/>
+          <w:rtl/>
+        </w:rPr>
+        <w:t>, כולל את הוריו אם אינם קיימים בגרף.</w:t>
+      </w:r>
+    </w:p>
+    <w:p>
+      <w:pPr>
+        <w:pStyle w:val="a3"/>
+        <w:numPr>
+          <w:ilvl w:val="1"/>
+          <w:numId w:val="1"/>
+        </w:numPr>
+      </w:pPr>
+      <w:proofErr w:type="spellStart"/>
+      <w:r>
+        <w:t>remove_var</w:t>
+      </w:r>
+      <w:proofErr w:type="spellEnd"/>
+      <w:r>
+        <w:rPr>
+          <w:rFonts w:hint="cs"/>
+          <w:rtl/>
+        </w:rPr>
+        <w:t>- מחיקת משתנה מה-</w:t>
+      </w:r>
+      <w:r>
+        <w:t>state</w:t>
+      </w:r>
+      <w:r>
+        <w:rPr>
+          <w:rFonts w:hint="cs"/>
+          <w:rtl/>
+        </w:rPr>
+        <w:t xml:space="preserve"> (הסרת צומת מהגרף)</w:t>
+      </w:r>
+    </w:p>
+    <w:p>
+      <w:pPr>
+        <w:pStyle w:val="a3"/>
+        <w:rPr>
+          <w:rtl/>
+        </w:rPr>
+      </w:pPr>
+    </w:p>
+    <w:p>
+      <w:pPr>
+        <w:pStyle w:val="a3"/>
+        <w:rPr>
           <w:b/>
           <w:bCs/>
           <w:u w:val="single"/>
@@ -281,7 +342,6 @@
       <w:pPr>
         <w:pStyle w:val="a3"/>
         <w:rPr>
-          <w:rFonts w:hint="cs"/>
           <w:b/>
           <w:bCs/>
           <w:u w:val="single"/>
@@ -313,7 +373,6 @@
       <w:pPr>
         <w:pStyle w:val="a3"/>
         <w:rPr>
-          <w:rFonts w:hint="cs"/>
           <w:b/>
           <w:bCs/>
           <w:u w:val="single"/>
@@ -680,9 +739,6 @@
           <w:ilvl w:val="0"/>
           <w:numId w:val="1"/>
         </w:numPr>
-        <w:rPr>
-          <w:rFonts w:hint="cs"/>
-        </w:rPr>
       </w:pPr>
       <w:r>
         <w:rPr>
@@ -699,9 +755,6 @@
           <w:ilvl w:val="1"/>
           <w:numId w:val="1"/>
         </w:numPr>
-        <w:rPr>
-          <w:rFonts w:hint="cs"/>
-        </w:rPr>
       </w:pPr>
       <w:r>
         <w:rPr>
@@ -728,9 +781,6 @@
           <w:ilvl w:val="1"/>
           <w:numId w:val="1"/>
         </w:numPr>
-        <w:rPr>
-          <w:rFonts w:hint="cs"/>
-        </w:rPr>
       </w:pPr>
       <w:r>
         <w:rPr>
@@ -770,9 +820,6 @@
           <w:ilvl w:val="0"/>
           <w:numId w:val="1"/>
         </w:numPr>
-        <w:rPr>
-          <w:rFonts w:hint="cs"/>
-        </w:rPr>
       </w:pPr>
       <w:r>
         <w:rPr>
@@ -789,9 +836,6 @@
           <w:ilvl w:val="1"/>
           <w:numId w:val="1"/>
         </w:numPr>
-        <w:rPr>
-          <w:rFonts w:hint="cs"/>
-        </w:rPr>
       </w:pPr>
       <w:r>
         <w:rPr>
@@ -808,9 +852,6 @@
           <w:ilvl w:val="0"/>
           <w:numId w:val="1"/>
         </w:numPr>
-        <w:rPr>
-          <w:rFonts w:hint="cs"/>
-        </w:rPr>
       </w:pPr>
       <w:r>
         <w:rPr>
@@ -827,9 +868,6 @@
           <w:ilvl w:val="1"/>
           <w:numId w:val="1"/>
         </w:numPr>
-        <w:rPr>
-          <w:rFonts w:hint="cs"/>
-        </w:rPr>
       </w:pPr>
       <w:r>
         <w:rPr>
@@ -846,9 +884,6 @@
           <w:ilvl w:val="0"/>
           <w:numId w:val="1"/>
         </w:numPr>
-        <w:rPr>
-          <w:rFonts w:hint="cs"/>
-        </w:rPr>
       </w:pPr>
       <w:r>
         <w:rPr>
@@ -865,9 +900,6 @@
           <w:ilvl w:val="1"/>
           <w:numId w:val="1"/>
         </w:numPr>
-        <w:rPr>
-          <w:rFonts w:hint="cs"/>
-        </w:rPr>
       </w:pPr>
       <w:r>
         <w:rPr>
@@ -884,9 +916,6 @@
           <w:ilvl w:val="2"/>
           <w:numId w:val="1"/>
         </w:numPr>
-        <w:rPr>
-          <w:rFonts w:hint="cs"/>
-        </w:rPr>
       </w:pPr>
       <w:r>
         <w:rPr>
@@ -903,9 +932,6 @@
           <w:ilvl w:val="2"/>
           <w:numId w:val="1"/>
         </w:numPr>
-        <w:rPr>
-          <w:rFonts w:hint="cs"/>
-        </w:rPr>
       </w:pPr>
       <w:r>
         <w:rPr>
@@ -928,9 +954,6 @@
           <w:ilvl w:val="2"/>
           <w:numId w:val="1"/>
         </w:numPr>
-        <w:rPr>
-          <w:rFonts w:hint="cs"/>
-        </w:rPr>
       </w:pPr>
       <w:r>
         <w:rPr>
@@ -957,9 +980,6 @@
           <w:ilvl w:val="0"/>
           <w:numId w:val="1"/>
         </w:numPr>
-        <w:rPr>
-          <w:rFonts w:hint="cs"/>
-        </w:rPr>
       </w:pPr>
       <w:r>
         <w:rPr>
@@ -976,9 +996,6 @@
           <w:ilvl w:val="1"/>
           <w:numId w:val="1"/>
         </w:numPr>
-        <w:rPr>
-          <w:rFonts w:hint="cs"/>
-        </w:rPr>
       </w:pPr>
       <w:r>
         <w:rPr>
@@ -995,9 +1012,6 @@
           <w:ilvl w:val="0"/>
           <w:numId w:val="1"/>
         </w:numPr>
-        <w:rPr>
-          <w:rFonts w:hint="cs"/>
-        </w:rPr>
       </w:pPr>
       <w:r>
         <w:t>Consolidate</w:t>
@@ -1027,9 +1041,6 @@
           <w:ilvl w:val="1"/>
           <w:numId w:val="1"/>
         </w:numPr>
-        <w:rPr>
-          <w:rFonts w:hint="cs"/>
-        </w:rPr>
       </w:pPr>
       <w:r>
         <w:rPr>
@@ -1046,9 +1057,6 @@
           <w:ilvl w:val="1"/>
           <w:numId w:val="1"/>
         </w:numPr>
-        <w:rPr>
-          <w:rFonts w:hint="cs"/>
-        </w:rPr>
       </w:pPr>
       <w:r>
         <w:rPr>
@@ -1065,9 +1073,6 @@
           <w:ilvl w:val="1"/>
           <w:numId w:val="1"/>
         </w:numPr>
-        <w:rPr>
-          <w:rFonts w:hint="cs"/>
-        </w:rPr>
       </w:pPr>
       <w:r>
         <w:rPr>
@@ -1084,12 +1089,10 @@
           <w:ilvl w:val="0"/>
           <w:numId w:val="1"/>
         </w:numPr>
-        <w:rPr>
-          <w:rFonts w:hint="cs"/>
-        </w:rPr>
       </w:pPr>
       <w:proofErr w:type="spellStart"/>
       <w:r>
+        <w:lastRenderedPageBreak/>
         <w:t>Lub</w:t>
       </w:r>
       <w:proofErr w:type="spellEnd"/>
@@ -1116,8 +1119,111 @@
     <w:p>
       <w:pPr>
         <w:pStyle w:val="a3"/>
-        <w:rPr>
-          <w:rFonts w:hint="cs"/>
+        <w:numPr>
+          <w:ilvl w:val="0"/>
+          <w:numId w:val="1"/>
+        </w:numPr>
+        <w:rPr>
+          <w:rFonts w:hint="cs"/>
+        </w:rPr>
+      </w:pPr>
+      <w:r>
+        <w:rPr>
+          <w:rFonts w:hint="cs"/>
+          <w:rtl/>
+        </w:rPr>
+        <w:t>הפיכת משתנה ל-</w:t>
+      </w:r>
+      <w:r>
+        <w:t>TOP</w:t>
+      </w:r>
+      <w:r>
+        <w:rPr>
+          <w:rFonts w:hint="cs"/>
+          <w:rtl/>
+        </w:rPr>
+        <w:t>-</w:t>
+      </w:r>
+    </w:p>
+    <w:p>
+      <w:pPr>
+        <w:pStyle w:val="a3"/>
+        <w:numPr>
+          <w:ilvl w:val="1"/>
+          <w:numId w:val="1"/>
+        </w:numPr>
+        <w:rPr>
+          <w:rFonts w:hint="cs"/>
+        </w:rPr>
+      </w:pPr>
+      <w:r>
+        <w:rPr>
+          <w:rFonts w:hint="cs"/>
+          <w:rtl/>
+        </w:rPr>
+        <w:t xml:space="preserve">מסמנים שהמשתנה (כלומר הצומת) הוא </w:t>
+      </w:r>
+      <w:r>
+        <w:rPr>
+          <w:rFonts w:hint="cs"/>
+        </w:rPr>
+        <w:t>TOP</w:t>
+      </w:r>
+    </w:p>
+    <w:p>
+      <w:pPr>
+        <w:pStyle w:val="a3"/>
+        <w:numPr>
+          <w:ilvl w:val="1"/>
+          <w:numId w:val="1"/>
+        </w:numPr>
+        <w:rPr>
+          <w:rFonts w:hint="cs"/>
+        </w:rPr>
+      </w:pPr>
+      <w:r>
+        <w:rPr>
+          <w:rFonts w:hint="cs"/>
+          <w:rtl/>
+        </w:rPr>
+        <w:t>בנוסף, מסמנים שלצומת</w:t>
+      </w:r>
+      <w:r>
+        <w:rPr>
+          <w:rFonts w:hint="cs"/>
+          <w:rtl/>
+        </w:rPr>
+        <w:t xml:space="preserve"> אין קבוע שהוא שווה לו</w:t>
+      </w:r>
+    </w:p>
+    <w:p>
+      <w:pPr>
+        <w:pStyle w:val="a3"/>
+        <w:numPr>
+          <w:ilvl w:val="1"/>
+          <w:numId w:val="1"/>
+        </w:numPr>
+      </w:pPr>
+      <w:r>
+        <w:rPr>
+          <w:rFonts w:hint="cs"/>
+          <w:rtl/>
+        </w:rPr>
+        <w:t xml:space="preserve">לא נוגעים בקשתות, </w:t>
+      </w:r>
+      <w:r>
+        <w:rPr>
+          <w:rFonts w:hint="cs"/>
+          <w:color w:val="FF0000"/>
+          <w:rtl/>
+        </w:rPr>
+        <w:t>כרגע</w:t>
+      </w:r>
+    </w:p>
+    <w:p>
+      <w:pPr>
+        <w:pStyle w:val="a3"/>
+        <w:rPr>
           <w:b/>
           <w:bCs/>
           <w:u w:val="single"/>
@@ -1128,9 +1234,6 @@
     <w:p>
       <w:pPr>
         <w:pStyle w:val="a3"/>
-        <w:rPr>
-          <w:rFonts w:hint="cs"/>
-        </w:rPr>
       </w:pPr>
       <w:r>
         <w:rPr>
@@ -1173,9 +1276,6 @@
           <w:ilvl w:val="0"/>
           <w:numId w:val="1"/>
         </w:numPr>
-        <w:rPr>
-          <w:rFonts w:hint="cs"/>
-        </w:rPr>
       </w:pPr>
       <w:proofErr w:type="spellStart"/>
       <w:r>
@@ -1217,9 +1317,6 @@
           <w:ilvl w:val="0"/>
           <w:numId w:val="1"/>
         </w:numPr>
-        <w:rPr>
-          <w:rFonts w:hint="cs"/>
-        </w:rPr>
       </w:pPr>
       <w:r>
         <w:rPr>
@@ -1272,9 +1369,6 @@
           <w:ilvl w:val="0"/>
           <w:numId w:val="1"/>
         </w:numPr>
-        <w:rPr>
-          <w:rFonts w:hint="cs"/>
-        </w:rPr>
       </w:pPr>
       <w:r>
         <w:rPr>
@@ -1327,9 +1421,6 @@
           <w:ilvl w:val="0"/>
           <w:numId w:val="1"/>
         </w:numPr>
-        <w:rPr>
-          <w:rFonts w:hint="cs"/>
-        </w:rPr>
       </w:pPr>
       <w:r>
         <w:t>clone</w:t>
@@ -1365,9 +1456,6 @@
           <w:ilvl w:val="0"/>
           <w:numId w:val="1"/>
         </w:numPr>
-        <w:rPr>
-          <w:rFonts w:hint="cs"/>
-        </w:rPr>
       </w:pPr>
       <w:proofErr w:type="spellStart"/>
       <w:r>
@@ -1389,9 +1477,6 @@
           <w:ilvl w:val="1"/>
           <w:numId w:val="1"/>
         </w:numPr>
-        <w:rPr>
-          <w:rFonts w:hint="cs"/>
-        </w:rPr>
       </w:pPr>
       <w:r>
         <w:rPr>
@@ -1420,9 +1505,6 @@
           <w:ilvl w:val="0"/>
           <w:numId w:val="1"/>
         </w:numPr>
-        <w:rPr>
-          <w:rFonts w:hint="cs"/>
-        </w:rPr>
       </w:pPr>
       <w:r>
         <w:rPr>
@@ -1452,9 +1534,6 @@
           <w:ilvl w:val="1"/>
           <w:numId w:val="1"/>
         </w:numPr>
-        <w:rPr>
-          <w:rFonts w:hint="cs"/>
-        </w:rPr>
       </w:pPr>
       <w:r>
         <w:rPr>
@@ -1481,9 +1560,6 @@
           <w:ilvl w:val="1"/>
           <w:numId w:val="1"/>
         </w:numPr>
-        <w:rPr>
-          <w:rFonts w:hint="cs"/>
-        </w:rPr>
       </w:pPr>
       <w:r>
         <w:rPr>
@@ -1529,9 +1605,6 @@
           <w:ilvl w:val="0"/>
           <w:numId w:val="1"/>
         </w:numPr>
-        <w:rPr>
-          <w:rFonts w:hint="cs"/>
-        </w:rPr>
       </w:pPr>
       <w:r>
         <w:rPr>
@@ -1549,7 +1622,6 @@
           <w:numId w:val="1"/>
         </w:numPr>
         <w:rPr>
-          <w:rFonts w:hint="cs"/>
           <w:color w:val="FF0000"/>
         </w:rPr>
       </w:pPr>
@@ -1559,26 +1631,18 @@
           <w:color w:val="FF0000"/>
           <w:rtl/>
         </w:rPr>
-        <w:t>עדיין לא קיים</w:t>
-      </w:r>
-      <w:r>
-        <w:rPr>
-          <w:rFonts w:hint="cs"/>
+        <w:t xml:space="preserve">האם צריך לעשות </w:t>
+      </w:r>
+      <w:r>
+        <w:rPr>
           <w:color w:val="FF0000"/>
-          <w:rtl/>
-        </w:rPr>
-        <w:t xml:space="preserve">. האם צריך לעשות </w:t>
-      </w:r>
-      <w:r>
-        <w:rPr>
+        </w:rPr>
+        <w:t>query</w:t>
+      </w:r>
+      <w:r>
+        <w:rPr>
+          <w:rFonts w:hint="cs"/>
           <w:color w:val="FF0000"/>
-        </w:rPr>
-        <w:t>query</w:t>
-      </w:r>
-      <w:r>
-        <w:rPr>
-          <w:rFonts w:hint="cs"/>
-          <w:color w:val="FF0000"/>
           <w:rtl/>
         </w:rPr>
         <w:t xml:space="preserve"> ולתקן את הגרף?</w:t>
@@ -1591,9 +1655,6 @@
           <w:ilvl w:val="1"/>
           <w:numId w:val="1"/>
         </w:numPr>
-        <w:rPr>
-          <w:rFonts w:hint="cs"/>
-        </w:rPr>
       </w:pPr>
       <w:proofErr w:type="spellStart"/>
       <w:r>
@@ -1612,9 +1673,6 @@
           <w:ilvl w:val="0"/>
           <w:numId w:val="1"/>
         </w:numPr>
-        <w:rPr>
-          <w:rFonts w:hint="cs"/>
-        </w:rPr>
       </w:pPr>
       <w:r>
         <w:rPr>
@@ -1631,9 +1689,6 @@
           <w:ilvl w:val="1"/>
           <w:numId w:val="1"/>
         </w:numPr>
-        <w:rPr>
-          <w:rFonts w:hint="cs"/>
-        </w:rPr>
       </w:pPr>
       <w:r>
         <w:rPr>
@@ -1650,9 +1705,6 @@
           <w:ilvl w:val="2"/>
           <w:numId w:val="1"/>
         </w:numPr>
-        <w:rPr>
-          <w:rFonts w:hint="cs"/>
-        </w:rPr>
       </w:pPr>
       <w:r>
         <w:rPr>
@@ -1669,9 +1721,6 @@
           <w:ilvl w:val="2"/>
           <w:numId w:val="1"/>
         </w:numPr>
-        <w:rPr>
-          <w:rFonts w:hint="cs"/>
-        </w:rPr>
       </w:pPr>
       <w:r>
         <w:rPr>
@@ -1688,9 +1737,6 @@
           <w:ilvl w:val="2"/>
           <w:numId w:val="1"/>
         </w:numPr>
-        <w:rPr>
-          <w:rFonts w:hint="cs"/>
-        </w:rPr>
       </w:pPr>
       <w:r>
         <w:rPr>
@@ -1707,9 +1753,6 @@
           <w:ilvl w:val="0"/>
           <w:numId w:val="1"/>
         </w:numPr>
-        <w:rPr>
-          <w:rFonts w:hint="cs"/>
-        </w:rPr>
       </w:pPr>
       <w:r>
         <w:t>Query</w:t>
@@ -1729,9 +1772,6 @@
           <w:ilvl w:val="1"/>
           <w:numId w:val="1"/>
         </w:numPr>
-        <w:rPr>
-          <w:rFonts w:hint="cs"/>
-        </w:rPr>
       </w:pPr>
       <w:r>
         <w:rPr>
@@ -1748,9 +1788,6 @@
           <w:ilvl w:val="1"/>
           <w:numId w:val="1"/>
         </w:numPr>
-        <w:rPr>
-          <w:rFonts w:hint="cs"/>
-        </w:rPr>
       </w:pPr>
       <w:r>
         <w:rPr>
@@ -1777,9 +1814,6 @@
           <w:ilvl w:val="1"/>
           <w:numId w:val="1"/>
         </w:numPr>
-        <w:rPr>
-          <w:rFonts w:hint="cs"/>
-        </w:rPr>
       </w:pPr>
       <w:r>
         <w:rPr>
@@ -1803,64 +1837,64 @@
           <w:rFonts w:hint="cs"/>
           <w:rtl/>
         </w:rPr>
-        <w:t xml:space="preserve">. אופציונאלי. </w:t>
-      </w:r>
-      <w:r>
-        <w:rPr>
-          <w:rFonts w:hint="cs"/>
-          <w:color w:val="FF0000"/>
-          <w:rtl/>
-        </w:rPr>
-        <w:t>האם אנחנו רוצים את זה?</w:t>
-      </w:r>
-    </w:p>
-    <w:p>
-      <w:pPr>
-        <w:pStyle w:val="a3"/>
-        <w:numPr>
-          <w:ilvl w:val="1"/>
-          <w:numId w:val="1"/>
-        </w:numPr>
-        <w:rPr>
-          <w:rFonts w:hint="cs"/>
-          <w:color w:val="FF0000"/>
-        </w:rPr>
-      </w:pPr>
-      <w:r>
-        <w:rPr>
-          <w:rFonts w:hint="cs"/>
-          <w:color w:val="FF0000"/>
-          <w:rtl/>
-        </w:rPr>
-        <w:t xml:space="preserve">צריך להפוך קשתות </w:t>
-      </w:r>
-      <w:r>
-        <w:rPr>
-          <w:color w:val="FF0000"/>
-        </w:rPr>
+        <w:t>. אופציונאלי.</w:t>
+      </w:r>
+    </w:p>
+    <w:p>
+      <w:pPr>
+        <w:pStyle w:val="a3"/>
+        <w:numPr>
+          <w:ilvl w:val="1"/>
+          <w:numId w:val="1"/>
+        </w:numPr>
+      </w:pPr>
+      <w:r>
+        <w:rPr>
+          <w:rFonts w:hint="cs"/>
+          <w:rtl/>
+        </w:rPr>
+        <w:t>קשתות</w:t>
+      </w:r>
+      <w:r>
+        <w:rPr>
+          <w:rFonts w:hint="cs"/>
+          <w:rtl/>
+        </w:rPr>
+        <w:t xml:space="preserve"> שהיו</w:t>
+      </w:r>
+      <w:r>
+        <w:rPr>
+          <w:rFonts w:hint="cs"/>
+          <w:rtl/>
+        </w:rPr>
+        <w:t xml:space="preserve"> </w:t>
+      </w:r>
+      <w:r>
         <w:t>L_MAY_HAVE</w:t>
       </w:r>
       <w:r>
         <w:rPr>
           <w:rFonts w:hint="cs"/>
-          <w:color w:val="FF0000"/>
-          <w:rtl/>
-        </w:rPr>
-        <w:t xml:space="preserve"> ל-</w:t>
-      </w:r>
-      <w:r>
-        <w:rPr>
-          <w:color w:val="FF0000"/>
-        </w:rPr>
+          <w:rtl/>
+        </w:rPr>
+        <w:t xml:space="preserve"> </w:t>
+      </w:r>
+      <w:r>
+        <w:rPr>
+          <w:rFonts w:hint="cs"/>
+          <w:rtl/>
+        </w:rPr>
+        <w:t xml:space="preserve">הופכות להיות </w:t>
+      </w:r>
+      <w:r>
         <w:t>L_MUST_HAVE</w:t>
       </w:r>
       <w:r>
         <w:rPr>
           <w:rFonts w:hint="cs"/>
-          <w:color w:val="FF0000"/>
-          <w:rtl/>
-        </w:rPr>
-        <w:t>?</w:t>
+          <w:rtl/>
+        </w:rPr>
+        <w:t>.</w:t>
       </w:r>
     </w:p>
     <w:p>
@@ -1900,7 +1934,6 @@
       <w:pPr>
         <w:pStyle w:val="a3"/>
         <w:rPr>
-          <w:rFonts w:hint="cs"/>
           <w:rtl/>
         </w:rPr>
       </w:pPr>
@@ -2179,6 +2212,7 @@
           <w:rFonts w:hint="cs"/>
           <w:rtl/>
         </w:rPr>
+        <w:lastRenderedPageBreak/>
         <w:t>צמתים משותפים:</w:t>
       </w:r>
     </w:p>
@@ -2280,7 +2314,6 @@
           <w:rFonts w:hint="cs"/>
           <w:rtl/>
         </w:rPr>
-        <w:lastRenderedPageBreak/>
         <w:t xml:space="preserve">כל הקשתות הופכות להיות </w:t>
       </w:r>
       <w:r>

</xml_diff>